<commit_message>
added more projects to portfolio, updated descriptions, changed to more updated resume
</commit_message>
<xml_diff>
--- a/Jeff_Ambrosini_Resume1.docx
+++ b/Jeff_Ambrosini_Resume1.docx
@@ -40,12 +40,6 @@
         <w:rPr>
           <w:color w:val="000000"/>
         </w:rPr>
-        <w:t xml:space="preserve"> </w:t>
-      </w:r>
-      <w:r>
-        <w:rPr>
-          <w:color w:val="000000"/>
-        </w:rPr>
         <w:br/>
       </w:r>
       <w:r>
@@ -81,14 +75,22 @@
           <w:color w:val="000000"/>
         </w:rPr>
       </w:pPr>
-      <w:proofErr w:type="gramStart"/>
-      <w:r>
-        <w:rPr>
-          <w:rStyle w:val="span"/>
-          <w:rFonts w:ascii="Roboto Condensed" w:eastAsia="Roboto Condensed" w:hAnsi="Roboto Condensed" w:cs="Roboto Condensed"/>
-          <w:color w:val="000000"/>
-        </w:rPr>
-        <w:t>www.linkedin.com/in/jeff-ambrosini-a0691517b/  </w:t>
+      <w:hyperlink r:id="rId5" w:history="1">
+        <w:r>
+          <w:rPr>
+            <w:rStyle w:val="Hyperlink"/>
+            <w:rFonts w:ascii="Roboto Condensed" w:eastAsia="Roboto Condensed" w:hAnsi="Roboto Condensed" w:cs="Roboto Condensed"/>
+          </w:rPr>
+          <w:t>LinkedIn Profile</w:t>
+        </w:r>
+      </w:hyperlink>
+      <w:r>
+        <w:rPr>
+          <w:rStyle w:val="span"/>
+          <w:rFonts w:ascii="Roboto Condensed" w:eastAsia="Roboto Condensed" w:hAnsi="Roboto Condensed" w:cs="Roboto Condensed"/>
+          <w:color w:val="000000"/>
+        </w:rPr>
+        <w:t>  </w:t>
       </w:r>
       <w:r>
         <w:rPr>
@@ -98,7 +100,6 @@
         </w:rPr>
         <w:t>•</w:t>
       </w:r>
-      <w:proofErr w:type="gramEnd"/>
       <w:r>
         <w:rPr>
           <w:rFonts w:ascii="Roboto Condensed" w:eastAsia="Roboto Condensed" w:hAnsi="Roboto Condensed" w:cs="Roboto Condensed"/>
@@ -112,16 +113,17 @@
           <w:rFonts w:ascii="Roboto Condensed" w:eastAsia="Roboto Condensed" w:hAnsi="Roboto Condensed" w:cs="Roboto Condensed"/>
           <w:color w:val="000000"/>
         </w:rPr>
-        <w:t>  https://jeffa777.github.io/Portfolio/  </w:t>
-      </w:r>
-      <w:r>
-        <w:rPr>
-          <w:rStyle w:val="documentadnlLnksli"/>
-          <w:rFonts w:ascii="Roboto Condensed" w:eastAsia="Roboto Condensed" w:hAnsi="Roboto Condensed" w:cs="Roboto Condensed"/>
-          <w:color w:val="000000"/>
-        </w:rPr>
-        <w:t>•</w:t>
-      </w:r>
+        <w:t>  </w:t>
+      </w:r>
+      <w:hyperlink r:id="rId6" w:history="1">
+        <w:r>
+          <w:rPr>
+            <w:rStyle w:val="Hyperlink"/>
+            <w:rFonts w:ascii="Roboto Condensed" w:eastAsia="Roboto Condensed" w:hAnsi="Roboto Condensed" w:cs="Roboto Condensed"/>
+          </w:rPr>
+          <w:t>Portfolio</w:t>
+        </w:r>
+      </w:hyperlink>
     </w:p>
     <w:p>
       <w:pPr>
@@ -132,24 +134,32 @@
         </w:pBdr>
         <w:shd w:val="clear" w:color="auto" w:fill="FFFFFF"/>
         <w:spacing w:before="200" w:line="320" w:lineRule="atLeast"/>
-        <w:rPr>
-          <w:rFonts w:ascii="Roboto Condensed" w:eastAsia="Roboto Condensed" w:hAnsi="Roboto Condensed" w:cs="Roboto Condensed"/>
-          <w:color w:val="000000"/>
-        </w:rPr>
-      </w:pPr>
-      <w:r>
-        <w:rPr>
-          <w:rFonts w:ascii="Roboto Condensed" w:eastAsia="Roboto Condensed" w:hAnsi="Roboto Condensed" w:cs="Roboto Condensed"/>
-          <w:color w:val="000000"/>
-        </w:rPr>
-        <w:t xml:space="preserve"> Newly graduated web developer offering enthusiasm and </w:t>
-      </w:r>
-      <w:r>
-        <w:rPr>
-          <w:rFonts w:ascii="Roboto Condensed" w:eastAsia="Roboto Condensed" w:hAnsi="Roboto Condensed" w:cs="Roboto Condensed"/>
-          <w:color w:val="000000"/>
-        </w:rPr>
-        <w:t>understanding of various programming languages. Looking to join organization where opportunity for growth and professional development is embraced.</w:t>
+        <w:jc w:val="center"/>
+        <w:rPr>
+          <w:rFonts w:ascii="Roboto Condensed" w:eastAsia="Roboto Condensed" w:hAnsi="Roboto Condensed" w:cs="Roboto Condensed"/>
+          <w:color w:val="000000"/>
+        </w:rPr>
+      </w:pPr>
+      <w:r>
+        <w:rPr>
+          <w:rFonts w:ascii="Roboto Condensed" w:eastAsia="Roboto Condensed" w:hAnsi="Roboto Condensed" w:cs="Roboto Condensed"/>
+          <w:color w:val="000000"/>
+        </w:rPr>
+        <w:t xml:space="preserve">Newly graduated web developer offering enthusiasm and understanding of various programming languages. Looking to join </w:t>
+      </w:r>
+      <w:r>
+        <w:rPr>
+          <w:rFonts w:ascii="Roboto Condensed" w:eastAsia="Roboto Condensed" w:hAnsi="Roboto Condensed" w:cs="Roboto Condensed"/>
+          <w:color w:val="000000"/>
+        </w:rPr>
+        <w:t xml:space="preserve">an </w:t>
+      </w:r>
+      <w:r>
+        <w:rPr>
+          <w:rFonts w:ascii="Roboto Condensed" w:eastAsia="Roboto Condensed" w:hAnsi="Roboto Condensed" w:cs="Roboto Condensed"/>
+          <w:color w:val="000000"/>
+        </w:rPr>
+        <w:t>organization where opportunity for growth and professional development is embraced.</w:t>
       </w:r>
     </w:p>
     <w:p>
@@ -173,7 +183,7 @@
     <w:tbl>
       <w:tblPr>
         <w:tblStyle w:val="divdocumenttable"/>
-        <w:tblW w:w="0" w:type="auto"/>
+        <w:tblW w:w="9524" w:type="dxa"/>
         <w:tblInd w:w="5" w:type="dxa"/>
         <w:shd w:val="clear" w:color="auto" w:fill="FFFFFF"/>
         <w:tblLayout w:type="fixed"/>
@@ -184,13 +194,16 @@
         <w:tblLook w:val="05E0" w:firstRow="1" w:lastRow="1" w:firstColumn="1" w:lastColumn="1" w:noHBand="0" w:noVBand="1"/>
       </w:tblPr>
       <w:tblGrid>
-        <w:gridCol w:w="4710"/>
-        <w:gridCol w:w="4710"/>
+        <w:gridCol w:w="4762"/>
+        <w:gridCol w:w="4762"/>
       </w:tblGrid>
       <w:tr>
+        <w:trPr>
+          <w:trHeight w:val="2015"/>
+        </w:trPr>
         <w:tc>
           <w:tcPr>
-            <w:tcW w:w="4710" w:type="dxa"/>
+            <w:tcW w:w="4762" w:type="dxa"/>
             <w:tcMar>
               <w:top w:w="5" w:type="dxa"/>
               <w:left w:w="5" w:type="dxa"/>
@@ -306,14 +319,7 @@
                 <w:rFonts w:ascii="Roboto Condensed" w:eastAsia="Roboto Condensed" w:hAnsi="Roboto Condensed" w:cs="Roboto Condensed"/>
                 <w:color w:val="000000"/>
               </w:rPr>
-              <w:t>Bootstrap, Materialize &amp; Foundation</w:t>
-            </w:r>
-            <w:r>
-              <w:rPr>
-                <w:rFonts w:ascii="Roboto Condensed" w:eastAsia="Roboto Condensed" w:hAnsi="Roboto Condensed" w:cs="Roboto Condensed"/>
-                <w:color w:val="000000"/>
-              </w:rPr>
-              <w:t xml:space="preserve"> CSS</w:t>
+              <w:t>Bootstrap, Materialize &amp; Foundation CSS</w:t>
             </w:r>
           </w:p>
           <w:p>
@@ -352,7 +358,7 @@
         </w:tc>
         <w:tc>
           <w:tcPr>
-            <w:tcW w:w="4710" w:type="dxa"/>
+            <w:tcW w:w="4762" w:type="dxa"/>
             <w:tcBorders>
               <w:left w:val="single" w:sz="8" w:space="0" w:color="FFFFFF"/>
             </w:tcBorders>
@@ -383,14 +389,7 @@
                 <w:rFonts w:ascii="Roboto Condensed" w:eastAsia="Roboto Condensed" w:hAnsi="Roboto Condensed" w:cs="Roboto Condensed"/>
                 <w:color w:val="000000"/>
               </w:rPr>
-              <w:t>Express.</w:t>
-            </w:r>
-            <w:r>
-              <w:rPr>
-                <w:rFonts w:ascii="Roboto Condensed" w:eastAsia="Roboto Condensed" w:hAnsi="Roboto Condensed" w:cs="Roboto Condensed"/>
-                <w:color w:val="000000"/>
-              </w:rPr>
-              <w:t>JS</w:t>
+              <w:t>Express.JS</w:t>
             </w:r>
           </w:p>
           <w:p>
@@ -530,25 +529,18 @@
         <w:shd w:val="clear" w:color="auto" w:fill="FFFFFF"/>
         <w:spacing w:line="320" w:lineRule="atLeast"/>
         <w:rPr>
-          <w:rFonts w:ascii="Roboto Condensed" w:eastAsia="Roboto Condensed" w:hAnsi="Roboto Condensed" w:cs="Roboto Condensed"/>
-          <w:color w:val="000000"/>
-        </w:rPr>
-      </w:pPr>
-      <w:r>
-        <w:rPr>
-          <w:rStyle w:val="span"/>
-          <w:rFonts w:ascii="Roboto Condensed" w:eastAsia="Roboto Condensed" w:hAnsi="Roboto Condensed" w:cs="Roboto Condensed"/>
+          <w:rStyle w:val="span"/>
+          <w:rFonts w:eastAsia="Roboto Condensed"/>
+        </w:rPr>
+      </w:pPr>
+      <w:r>
+        <w:rPr>
+          <w:rStyle w:val="span"/>
+          <w:rFonts w:ascii="Roboto Condensed" w:eastAsia="Roboto Condensed" w:hAnsi="Roboto Condensed" w:cs="Roboto Condensed"/>
+          <w:b/>
           <w:color w:val="000000"/>
         </w:rPr>
         <w:t>Audi North Orlando</w:t>
-      </w:r>
-      <w:r>
-        <w:rPr>
-          <w:rStyle w:val="singlecolumnspanpaddedlinenth-child1"/>
-          <w:rFonts w:ascii="Roboto Condensed" w:eastAsia="Roboto Condensed" w:hAnsi="Roboto Condensed" w:cs="Roboto Condensed"/>
-          <w:color w:val="000000"/>
-        </w:rPr>
-        <w:t xml:space="preserve"> </w:t>
       </w:r>
     </w:p>
     <w:p>
@@ -567,71 +559,7 @@
           <w:rFonts w:ascii="Roboto Condensed" w:eastAsia="Roboto Condensed" w:hAnsi="Roboto Condensed" w:cs="Roboto Condensed"/>
           <w:color w:val="000000"/>
         </w:rPr>
-        <w:t>Service Advisor</w:t>
-      </w:r>
-      <w:r>
-        <w:rPr>
-          <w:rStyle w:val="span"/>
-          <w:rFonts w:ascii="Roboto Condensed" w:eastAsia="Roboto Condensed" w:hAnsi="Roboto Condensed" w:cs="Roboto Condensed"/>
-          <w:color w:val="000000"/>
-        </w:rPr>
-        <w:t xml:space="preserve"> </w:t>
-      </w:r>
-      <w:r>
-        <w:rPr>
-          <w:rStyle w:val="span"/>
-          <w:rFonts w:ascii="Roboto Condensed" w:eastAsia="Roboto Condensed" w:hAnsi="Roboto Condensed" w:cs="Roboto Condensed"/>
-          <w:color w:val="000000"/>
-        </w:rPr>
-        <w:t>//</w:t>
-      </w:r>
-      <w:r>
-        <w:rPr>
-          <w:rStyle w:val="span"/>
-          <w:rFonts w:ascii="Roboto Condensed" w:eastAsia="Roboto Condensed" w:hAnsi="Roboto Condensed" w:cs="Roboto Condensed"/>
-          <w:color w:val="000000"/>
-        </w:rPr>
-        <w:t xml:space="preserve"> </w:t>
-      </w:r>
-      <w:r>
-        <w:rPr>
-          <w:rStyle w:val="span"/>
-          <w:rFonts w:ascii="Roboto Condensed" w:eastAsia="Roboto Condensed" w:hAnsi="Roboto Condensed" w:cs="Roboto Condensed"/>
-          <w:color w:val="000000"/>
-        </w:rPr>
-        <w:t>Sanford, FL</w:t>
-      </w:r>
-      <w:r>
-        <w:rPr>
-          <w:rStyle w:val="span"/>
-          <w:rFonts w:ascii="Roboto Condensed" w:eastAsia="Roboto Condensed" w:hAnsi="Roboto Condensed" w:cs="Roboto Condensed"/>
-          <w:color w:val="000000"/>
-        </w:rPr>
-        <w:t xml:space="preserve"> </w:t>
-      </w:r>
-      <w:r>
-        <w:rPr>
-          <w:rStyle w:val="span"/>
-          <w:rFonts w:ascii="Roboto Condensed" w:eastAsia="Roboto Condensed" w:hAnsi="Roboto Condensed" w:cs="Roboto Condensed"/>
-          <w:color w:val="000000"/>
-        </w:rPr>
-        <w:t>//</w:t>
-      </w:r>
-      <w:r>
-        <w:rPr>
-          <w:rStyle w:val="span"/>
-          <w:rFonts w:ascii="Roboto Condensed" w:eastAsia="Roboto Condensed" w:hAnsi="Roboto Condensed" w:cs="Roboto Condensed"/>
-          <w:color w:val="000000"/>
-        </w:rPr>
-        <w:t xml:space="preserve"> </w:t>
-      </w:r>
-      <w:r>
-        <w:rPr>
-          <w:rStyle w:val="span"/>
-          <w:rFonts w:ascii="Roboto Condensed" w:eastAsia="Roboto Condensed" w:hAnsi="Roboto Condensed" w:cs="Roboto Condensed"/>
-          <w:color w:val="000000"/>
-        </w:rPr>
-        <w:t>April 2013 to November 2018</w:t>
+        <w:t>Service Advisor / Sanford, FL / April 2013 to November 2018</w:t>
       </w:r>
     </w:p>
     <w:p>
@@ -656,25 +584,23 @@
           <w:rFonts w:ascii="Roboto Condensed" w:eastAsia="Roboto Condensed" w:hAnsi="Roboto Condensed" w:cs="Roboto Condensed"/>
           <w:color w:val="000000"/>
         </w:rPr>
-        <w:t xml:space="preserve">Responsibilities include greeting customers when they </w:t>
-      </w:r>
-      <w:proofErr w:type="gramStart"/>
-      <w:r>
-        <w:rPr>
-          <w:rStyle w:val="span"/>
-          <w:rFonts w:ascii="Roboto Condensed" w:eastAsia="Roboto Condensed" w:hAnsi="Roboto Condensed" w:cs="Roboto Condensed"/>
-          <w:color w:val="000000"/>
-        </w:rPr>
-        <w:t>arrive, and</w:t>
-      </w:r>
-      <w:proofErr w:type="gramEnd"/>
-      <w:r>
-        <w:rPr>
-          <w:rStyle w:val="span"/>
-          <w:rFonts w:ascii="Roboto Condensed" w:eastAsia="Roboto Condensed" w:hAnsi="Roboto Condensed" w:cs="Roboto Condensed"/>
-          <w:color w:val="000000"/>
-        </w:rPr>
-        <w:t xml:space="preserve"> determining their concerns/needs of their vehicle and building a relationship with them.</w:t>
+        <w:t>Responsibilities inclu</w:t>
+      </w:r>
+      <w:r>
+        <w:rPr>
+          <w:rStyle w:val="span"/>
+          <w:rFonts w:ascii="Roboto Condensed" w:eastAsia="Roboto Condensed" w:hAnsi="Roboto Condensed" w:cs="Roboto Condensed"/>
+          <w:color w:val="000000"/>
+        </w:rPr>
+        <w:t xml:space="preserve">de greeting customers upon arrival and determining the concerns and </w:t>
+      </w:r>
+      <w:r>
+        <w:rPr>
+          <w:rStyle w:val="span"/>
+          <w:rFonts w:ascii="Roboto Condensed" w:eastAsia="Roboto Condensed" w:hAnsi="Roboto Condensed" w:cs="Roboto Condensed"/>
+          <w:color w:val="000000"/>
+        </w:rPr>
+        <w:t>needs of their vehicle</w:t>
       </w:r>
     </w:p>
     <w:p>
@@ -699,15 +625,47 @@
           <w:rFonts w:ascii="Roboto Condensed" w:eastAsia="Roboto Condensed" w:hAnsi="Roboto Condensed" w:cs="Roboto Condensed"/>
           <w:color w:val="000000"/>
         </w:rPr>
-        <w:t xml:space="preserve">This requires extensive product knowledge, customer service </w:t>
-      </w:r>
-      <w:r>
-        <w:rPr>
-          <w:rStyle w:val="span"/>
-          <w:rFonts w:ascii="Roboto Condensed" w:eastAsia="Roboto Condensed" w:hAnsi="Roboto Condensed" w:cs="Roboto Condensed"/>
-          <w:color w:val="000000"/>
-        </w:rPr>
-        <w:t>skills, and the ability to troubleshoot complex symptoms with the customer's input to give the technician the best possible direction.</w:t>
+        <w:t>E</w:t>
+      </w:r>
+      <w:r>
+        <w:rPr>
+          <w:rStyle w:val="span"/>
+          <w:rFonts w:ascii="Roboto Condensed" w:eastAsia="Roboto Condensed" w:hAnsi="Roboto Condensed" w:cs="Roboto Condensed"/>
+          <w:color w:val="000000"/>
+        </w:rPr>
+        <w:t>xtensive product knowledge</w:t>
+      </w:r>
+      <w:r>
+        <w:rPr>
+          <w:rStyle w:val="span"/>
+          <w:rFonts w:ascii="Roboto Condensed" w:eastAsia="Roboto Condensed" w:hAnsi="Roboto Condensed" w:cs="Roboto Condensed"/>
+          <w:color w:val="000000"/>
+        </w:rPr>
+        <w:t xml:space="preserve"> required</w:t>
+      </w:r>
+      <w:r>
+        <w:rPr>
+          <w:rStyle w:val="span"/>
+          <w:rFonts w:ascii="Roboto Condensed" w:eastAsia="Roboto Condensed" w:hAnsi="Roboto Condensed" w:cs="Roboto Condensed"/>
+          <w:color w:val="000000"/>
+        </w:rPr>
+        <w:t xml:space="preserve"> </w:t>
+      </w:r>
+      <w:r>
+        <w:rPr>
+          <w:rStyle w:val="span"/>
+          <w:rFonts w:ascii="Roboto Condensed" w:eastAsia="Roboto Condensed" w:hAnsi="Roboto Condensed" w:cs="Roboto Condensed"/>
+          <w:color w:val="000000"/>
+        </w:rPr>
+        <w:t>to troubleshoot complex symptoms with the customer's input to give the technic</w:t>
+      </w:r>
+      <w:r>
+        <w:rPr>
+          <w:rStyle w:val="span"/>
+          <w:rFonts w:ascii="Roboto Condensed" w:eastAsia="Roboto Condensed" w:hAnsi="Roboto Condensed" w:cs="Roboto Condensed"/>
+          <w:color w:val="000000"/>
+        </w:rPr>
+        <w:t>ian the best possible direction</w:t>
       </w:r>
     </w:p>
     <w:p>
@@ -732,7 +690,7 @@
           <w:rFonts w:ascii="Roboto Condensed" w:eastAsia="Roboto Condensed" w:hAnsi="Roboto Condensed" w:cs="Roboto Condensed"/>
           <w:color w:val="000000"/>
         </w:rPr>
-        <w:t>Explain and clarify the necessary repair work to the customer to get permission for the repair(s).</w:t>
+        <w:t>Strong relationship building skills required to explain complex information to customers and gain their approval for repairs</w:t>
       </w:r>
     </w:p>
     <w:p>
@@ -742,24 +700,18 @@
         <w:spacing w:before="120" w:line="320" w:lineRule="atLeast"/>
         <w:rPr>
           <w:rFonts w:ascii="Roboto Condensed" w:eastAsia="Roboto Condensed" w:hAnsi="Roboto Condensed" w:cs="Roboto Condensed"/>
-          <w:color w:val="000000"/>
-        </w:rPr>
-      </w:pPr>
-      <w:r>
-        <w:rPr>
-          <w:rStyle w:val="span"/>
-          <w:rFonts w:ascii="Roboto Condensed" w:eastAsia="Roboto Condensed" w:hAnsi="Roboto Condensed" w:cs="Roboto Condensed"/>
-          <w:color w:val="000000"/>
-        </w:rPr>
-        <w:t>Aristocrat Volkswagen Inc.</w:t>
-      </w:r>
-      <w:r>
-        <w:rPr>
-          <w:rStyle w:val="singlecolumnspanpaddedlinenth-child1"/>
-          <w:rFonts w:ascii="Roboto Condensed" w:eastAsia="Roboto Condensed" w:hAnsi="Roboto Condensed" w:cs="Roboto Condensed"/>
-          <w:color w:val="000000"/>
-        </w:rPr>
-        <w:t xml:space="preserve"> </w:t>
+          <w:b/>
+          <w:color w:val="000000"/>
+        </w:rPr>
+      </w:pPr>
+      <w:r>
+        <w:rPr>
+          <w:rStyle w:val="span"/>
+          <w:rFonts w:ascii="Roboto Condensed" w:eastAsia="Roboto Condensed" w:hAnsi="Roboto Condensed" w:cs="Roboto Condensed"/>
+          <w:b/>
+          <w:color w:val="000000"/>
+        </w:rPr>
+        <w:t>Aristocrat Volkswagen</w:t>
       </w:r>
     </w:p>
     <w:p>
@@ -778,71 +730,7 @@
           <w:rFonts w:ascii="Roboto Condensed" w:eastAsia="Roboto Condensed" w:hAnsi="Roboto Condensed" w:cs="Roboto Condensed"/>
           <w:color w:val="000000"/>
         </w:rPr>
-        <w:t>Service Advisor</w:t>
-      </w:r>
-      <w:r>
-        <w:rPr>
-          <w:rStyle w:val="span"/>
-          <w:rFonts w:ascii="Roboto Condensed" w:eastAsia="Roboto Condensed" w:hAnsi="Roboto Condensed" w:cs="Roboto Condensed"/>
-          <w:color w:val="000000"/>
-        </w:rPr>
-        <w:t xml:space="preserve"> </w:t>
-      </w:r>
-      <w:r>
-        <w:rPr>
-          <w:rStyle w:val="span"/>
-          <w:rFonts w:ascii="Roboto Condensed" w:eastAsia="Roboto Condensed" w:hAnsi="Roboto Condensed" w:cs="Roboto Condensed"/>
-          <w:color w:val="000000"/>
-        </w:rPr>
-        <w:t>//</w:t>
-      </w:r>
-      <w:r>
-        <w:rPr>
-          <w:rStyle w:val="span"/>
-          <w:rFonts w:ascii="Roboto Condensed" w:eastAsia="Roboto Condensed" w:hAnsi="Roboto Condensed" w:cs="Roboto Condensed"/>
-          <w:color w:val="000000"/>
-        </w:rPr>
-        <w:t xml:space="preserve"> </w:t>
-      </w:r>
-      <w:r>
-        <w:rPr>
-          <w:rStyle w:val="span"/>
-          <w:rFonts w:ascii="Roboto Condensed" w:eastAsia="Roboto Condensed" w:hAnsi="Roboto Condensed" w:cs="Roboto Condensed"/>
-          <w:color w:val="000000"/>
-        </w:rPr>
-        <w:t>Sanford, FL</w:t>
-      </w:r>
-      <w:r>
-        <w:rPr>
-          <w:rStyle w:val="span"/>
-          <w:rFonts w:ascii="Roboto Condensed" w:eastAsia="Roboto Condensed" w:hAnsi="Roboto Condensed" w:cs="Roboto Condensed"/>
-          <w:color w:val="000000"/>
-        </w:rPr>
-        <w:t xml:space="preserve"> </w:t>
-      </w:r>
-      <w:r>
-        <w:rPr>
-          <w:rStyle w:val="span"/>
-          <w:rFonts w:ascii="Roboto Condensed" w:eastAsia="Roboto Condensed" w:hAnsi="Roboto Condensed" w:cs="Roboto Condensed"/>
-          <w:color w:val="000000"/>
-        </w:rPr>
-        <w:t>//</w:t>
-      </w:r>
-      <w:r>
-        <w:rPr>
-          <w:rStyle w:val="span"/>
-          <w:rFonts w:ascii="Roboto Condensed" w:eastAsia="Roboto Condensed" w:hAnsi="Roboto Condensed" w:cs="Roboto Condensed"/>
-          <w:color w:val="000000"/>
-        </w:rPr>
-        <w:t xml:space="preserve"> </w:t>
-      </w:r>
-      <w:r>
-        <w:rPr>
-          <w:rStyle w:val="span"/>
-          <w:rFonts w:ascii="Roboto Condensed" w:eastAsia="Roboto Condensed" w:hAnsi="Roboto Condensed" w:cs="Roboto Condensed"/>
-          <w:color w:val="000000"/>
-        </w:rPr>
-        <w:t>February 2010 to June 2012</w:t>
+        <w:t>Service Advisor / Sanford, FL / February 2010 to June 2012</w:t>
       </w:r>
     </w:p>
     <w:p>
@@ -850,7 +738,7 @@
         <w:pStyle w:val="ulli"/>
         <w:numPr>
           <w:ilvl w:val="0"/>
-          <w:numId w:val="5"/>
+          <w:numId w:val="4"/>
         </w:numPr>
         <w:shd w:val="clear" w:color="auto" w:fill="FFFFFF"/>
         <w:spacing w:line="320" w:lineRule="atLeast"/>
@@ -867,25 +755,23 @@
           <w:rFonts w:ascii="Roboto Condensed" w:eastAsia="Roboto Condensed" w:hAnsi="Roboto Condensed" w:cs="Roboto Condensed"/>
           <w:color w:val="000000"/>
         </w:rPr>
-        <w:t xml:space="preserve">Responsibilities include greeting customers when they </w:t>
-      </w:r>
-      <w:proofErr w:type="gramStart"/>
-      <w:r>
-        <w:rPr>
-          <w:rStyle w:val="span"/>
-          <w:rFonts w:ascii="Roboto Condensed" w:eastAsia="Roboto Condensed" w:hAnsi="Roboto Condensed" w:cs="Roboto Condensed"/>
-          <w:color w:val="000000"/>
-        </w:rPr>
-        <w:t>arrive, and</w:t>
-      </w:r>
-      <w:proofErr w:type="gramEnd"/>
-      <w:r>
-        <w:rPr>
-          <w:rStyle w:val="span"/>
-          <w:rFonts w:ascii="Roboto Condensed" w:eastAsia="Roboto Condensed" w:hAnsi="Roboto Condensed" w:cs="Roboto Condensed"/>
-          <w:color w:val="000000"/>
-        </w:rPr>
-        <w:t xml:space="preserve"> determining their concerns/needs of their vehicle and building a relationship with them.</w:t>
+        <w:t>Responsibilities include greeting customers upon arrival and determining the concerns and</w:t>
+      </w:r>
+      <w:r>
+        <w:rPr>
+          <w:rStyle w:val="span"/>
+          <w:rFonts w:ascii="Roboto Condensed" w:eastAsia="Roboto Condensed" w:hAnsi="Roboto Condensed" w:cs="Roboto Condensed"/>
+          <w:color w:val="000000"/>
+        </w:rPr>
+        <w:t xml:space="preserve"> </w:t>
+      </w:r>
+      <w:r>
+        <w:rPr>
+          <w:rStyle w:val="span"/>
+          <w:rFonts w:ascii="Roboto Condensed" w:eastAsia="Roboto Condensed" w:hAnsi="Roboto Condensed" w:cs="Roboto Condensed"/>
+          <w:color w:val="000000"/>
+        </w:rPr>
+        <w:t>needs of their vehicle</w:t>
       </w:r>
     </w:p>
     <w:p>
@@ -893,7 +779,7 @@
         <w:pStyle w:val="ulli"/>
         <w:numPr>
           <w:ilvl w:val="0"/>
-          <w:numId w:val="5"/>
+          <w:numId w:val="4"/>
         </w:numPr>
         <w:shd w:val="clear" w:color="auto" w:fill="FFFFFF"/>
         <w:spacing w:line="320" w:lineRule="atLeast"/>
@@ -910,15 +796,23 @@
           <w:rFonts w:ascii="Roboto Condensed" w:eastAsia="Roboto Condensed" w:hAnsi="Roboto Condensed" w:cs="Roboto Condensed"/>
           <w:color w:val="000000"/>
         </w:rPr>
-        <w:t>This requires extensive product knowledge, customer service skills, and the ability to troubleshoot c</w:t>
-      </w:r>
-      <w:r>
-        <w:rPr>
-          <w:rStyle w:val="span"/>
-          <w:rFonts w:ascii="Roboto Condensed" w:eastAsia="Roboto Condensed" w:hAnsi="Roboto Condensed" w:cs="Roboto Condensed"/>
-          <w:color w:val="000000"/>
-        </w:rPr>
-        <w:t>omplex symptoms with the customer's input to give the technician the best possible direction.</w:t>
+        <w:t>Extensive product knowledge required to troubleshoot complex symptoms with the customer's</w:t>
+      </w:r>
+      <w:r>
+        <w:rPr>
+          <w:rStyle w:val="span"/>
+          <w:rFonts w:ascii="Roboto Condensed" w:eastAsia="Roboto Condensed" w:hAnsi="Roboto Condensed" w:cs="Roboto Condensed"/>
+          <w:color w:val="000000"/>
+        </w:rPr>
+        <w:t xml:space="preserve"> </w:t>
+      </w:r>
+      <w:r>
+        <w:rPr>
+          <w:rStyle w:val="span"/>
+          <w:rFonts w:ascii="Roboto Condensed" w:eastAsia="Roboto Condensed" w:hAnsi="Roboto Condensed" w:cs="Roboto Condensed"/>
+          <w:color w:val="000000"/>
+        </w:rPr>
+        <w:t>input to give the technician the best possible direction</w:t>
       </w:r>
     </w:p>
     <w:p>
@@ -926,7 +820,7 @@
         <w:pStyle w:val="ulli"/>
         <w:numPr>
           <w:ilvl w:val="0"/>
-          <w:numId w:val="5"/>
+          <w:numId w:val="4"/>
         </w:numPr>
         <w:shd w:val="clear" w:color="auto" w:fill="FFFFFF"/>
         <w:spacing w:line="320" w:lineRule="atLeast"/>
@@ -943,207 +837,101 @@
           <w:rFonts w:ascii="Roboto Condensed" w:eastAsia="Roboto Condensed" w:hAnsi="Roboto Condensed" w:cs="Roboto Condensed"/>
           <w:color w:val="000000"/>
         </w:rPr>
-        <w:t>Explain and clarify the necessary repair work to the customer to get permission for the repair(s).</w:t>
+        <w:t>Strong relationship building skills required to explain complex information to customers and gain their approval for repairs</w:t>
+      </w:r>
+    </w:p>
+    <w:p>
+      <w:pPr>
+        <w:pStyle w:val="divdocumentdivsectiontitle"/>
+        <w:shd w:val="clear" w:color="auto" w:fill="FFFFFF"/>
+        <w:spacing w:before="200"/>
+        <w:rPr>
+          <w:caps/>
+          <w:color w:val="231F20"/>
+        </w:rPr>
+      </w:pPr>
+      <w:r>
+        <w:rPr>
+          <w:caps/>
+          <w:color w:val="231F20"/>
+        </w:rPr>
+        <w:t>Education</w:t>
+      </w:r>
+      <w:r>
+        <w:rPr>
+          <w:caps/>
+          <w:color w:val="231F20"/>
+        </w:rPr>
+        <w:t xml:space="preserve"> / Certifications</w:t>
+      </w:r>
+    </w:p>
+    <w:p>
+      <w:pPr>
+        <w:pStyle w:val="divdocumentsinglecolumn"/>
+        <w:shd w:val="clear" w:color="auto" w:fill="FFFFFF"/>
+        <w:spacing w:line="320" w:lineRule="atLeast"/>
+        <w:rPr>
+          <w:rFonts w:ascii="Roboto Condensed" w:eastAsia="Roboto Condensed" w:hAnsi="Roboto Condensed" w:cs="Roboto Condensed"/>
+          <w:color w:val="000000"/>
+        </w:rPr>
+      </w:pPr>
+      <w:r>
+        <w:rPr>
+          <w:rStyle w:val="span"/>
+          <w:rFonts w:ascii="Roboto Condensed" w:eastAsia="Roboto Condensed" w:hAnsi="Roboto Condensed" w:cs="Roboto Condensed"/>
+          <w:color w:val="000000"/>
+        </w:rPr>
+        <w:t>Certificate f</w:t>
+      </w:r>
+      <w:r>
+        <w:rPr>
+          <w:rStyle w:val="span"/>
+          <w:rFonts w:ascii="Roboto Condensed" w:eastAsia="Roboto Condensed" w:hAnsi="Roboto Condensed" w:cs="Roboto Condensed"/>
+          <w:color w:val="000000"/>
+        </w:rPr>
+        <w:t>or Full Stack W</w:t>
+      </w:r>
+      <w:r>
+        <w:rPr>
+          <w:rStyle w:val="span"/>
+          <w:rFonts w:ascii="Roboto Condensed" w:eastAsia="Roboto Condensed" w:hAnsi="Roboto Condensed" w:cs="Roboto Condensed"/>
+          <w:color w:val="000000"/>
+        </w:rPr>
+        <w:t>eb Development</w:t>
+      </w:r>
+    </w:p>
+    <w:p>
+      <w:pPr>
+        <w:pStyle w:val="spanpaddedline"/>
+        <w:shd w:val="clear" w:color="auto" w:fill="FFFFFF"/>
+        <w:spacing w:line="320" w:lineRule="atLeast"/>
+        <w:rPr>
+          <w:rFonts w:ascii="Roboto Condensed" w:eastAsia="Roboto Condensed" w:hAnsi="Roboto Condensed" w:cs="Roboto Condensed"/>
+          <w:color w:val="000000"/>
+        </w:rPr>
+      </w:pPr>
+      <w:r>
+        <w:rPr>
+          <w:rStyle w:val="span"/>
+          <w:rFonts w:ascii="Roboto Condensed" w:eastAsia="Roboto Condensed" w:hAnsi="Roboto Condensed" w:cs="Roboto Condensed"/>
+          <w:color w:val="000000"/>
+        </w:rPr>
+        <w:t>University of Central Florida /</w:t>
+      </w:r>
+      <w:r>
+        <w:rPr>
+          <w:rStyle w:val="span"/>
+          <w:rFonts w:ascii="Roboto Condensed" w:eastAsia="Roboto Condensed" w:hAnsi="Roboto Condensed" w:cs="Roboto Condensed"/>
+          <w:color w:val="000000"/>
+        </w:rPr>
+        <w:t xml:space="preserve"> Coding Boot Camp / Orlando, FL / 2019</w:t>
       </w:r>
       <w:bookmarkStart w:id="0" w:name="_GoBack"/>
       <w:bookmarkEnd w:id="0"/>
     </w:p>
-    <w:p>
-      <w:pPr>
-        <w:pStyle w:val="divdocumentdivsectiontitle"/>
-        <w:shd w:val="clear" w:color="auto" w:fill="FFFFFF"/>
-        <w:spacing w:before="200"/>
-        <w:rPr>
-          <w:caps/>
-          <w:color w:val="231F20"/>
-        </w:rPr>
-      </w:pPr>
-      <w:r>
-        <w:rPr>
-          <w:caps/>
-          <w:color w:val="231F20"/>
-        </w:rPr>
-        <w:t>Education</w:t>
-      </w:r>
-    </w:p>
-    <w:p>
-      <w:pPr>
-        <w:pStyle w:val="divdocumentsinglecolumn"/>
-        <w:shd w:val="clear" w:color="auto" w:fill="FFFFFF"/>
-        <w:spacing w:line="320" w:lineRule="atLeast"/>
-        <w:rPr>
-          <w:rFonts w:ascii="Roboto Condensed" w:eastAsia="Roboto Condensed" w:hAnsi="Roboto Condensed" w:cs="Roboto Condensed"/>
-          <w:color w:val="000000"/>
-        </w:rPr>
-      </w:pPr>
-      <w:r>
-        <w:rPr>
-          <w:rStyle w:val="span"/>
-          <w:rFonts w:ascii="Roboto Condensed" w:eastAsia="Roboto Condensed" w:hAnsi="Roboto Condensed" w:cs="Roboto Condensed"/>
-          <w:color w:val="000000"/>
-        </w:rPr>
-        <w:t xml:space="preserve">Certificate </w:t>
-      </w:r>
-      <w:proofErr w:type="gramStart"/>
-      <w:r>
-        <w:rPr>
-          <w:rStyle w:val="span"/>
-          <w:rFonts w:ascii="Roboto Condensed" w:eastAsia="Roboto Condensed" w:hAnsi="Roboto Condensed" w:cs="Roboto Condensed"/>
-          <w:color w:val="000000"/>
-        </w:rPr>
-        <w:t>For</w:t>
-      </w:r>
-      <w:proofErr w:type="gramEnd"/>
-      <w:r>
-        <w:rPr>
-          <w:rStyle w:val="span"/>
-          <w:rFonts w:ascii="Roboto Condensed" w:eastAsia="Roboto Condensed" w:hAnsi="Roboto Condensed" w:cs="Roboto Condensed"/>
-          <w:color w:val="000000"/>
-        </w:rPr>
-        <w:t xml:space="preserve"> Full Stack Web Development - Web Development</w:t>
-      </w:r>
-      <w:r>
-        <w:rPr>
-          <w:rStyle w:val="singlecolumnspanpaddedlinenth-child1"/>
-          <w:rFonts w:ascii="Roboto Condensed" w:eastAsia="Roboto Condensed" w:hAnsi="Roboto Condensed" w:cs="Roboto Condensed"/>
-          <w:color w:val="000000"/>
-        </w:rPr>
-        <w:t xml:space="preserve"> </w:t>
-      </w:r>
-    </w:p>
-    <w:p>
-      <w:pPr>
-        <w:pStyle w:val="spanpaddedline"/>
-        <w:shd w:val="clear" w:color="auto" w:fill="FFFFFF"/>
-        <w:spacing w:line="320" w:lineRule="atLeast"/>
-        <w:rPr>
-          <w:rFonts w:ascii="Roboto Condensed" w:eastAsia="Roboto Condensed" w:hAnsi="Roboto Condensed" w:cs="Roboto Condensed"/>
-          <w:color w:val="000000"/>
-        </w:rPr>
-      </w:pPr>
-      <w:r>
-        <w:rPr>
-          <w:rStyle w:val="span"/>
-          <w:rFonts w:ascii="Roboto Condensed" w:eastAsia="Roboto Condensed" w:hAnsi="Roboto Condensed" w:cs="Roboto Condensed"/>
-          <w:color w:val="000000"/>
-        </w:rPr>
-        <w:t>UCF Coding Boot Camp</w:t>
-      </w:r>
-      <w:r>
-        <w:rPr>
-          <w:rStyle w:val="span"/>
-          <w:rFonts w:ascii="Roboto Condensed" w:eastAsia="Roboto Condensed" w:hAnsi="Roboto Condensed" w:cs="Roboto Condensed"/>
-          <w:color w:val="000000"/>
-        </w:rPr>
-        <w:t xml:space="preserve"> </w:t>
-      </w:r>
-      <w:r>
-        <w:rPr>
-          <w:rStyle w:val="span"/>
-          <w:rFonts w:ascii="Roboto Condensed" w:eastAsia="Roboto Condensed" w:hAnsi="Roboto Condensed" w:cs="Roboto Condensed"/>
-          <w:color w:val="000000"/>
-        </w:rPr>
-        <w:t>//</w:t>
-      </w:r>
-      <w:r>
-        <w:rPr>
-          <w:rStyle w:val="span"/>
-          <w:rFonts w:ascii="Roboto Condensed" w:eastAsia="Roboto Condensed" w:hAnsi="Roboto Condensed" w:cs="Roboto Condensed"/>
-          <w:color w:val="000000"/>
-        </w:rPr>
-        <w:t xml:space="preserve"> </w:t>
-      </w:r>
-      <w:r>
-        <w:rPr>
-          <w:rStyle w:val="span"/>
-          <w:rFonts w:ascii="Roboto Condensed" w:eastAsia="Roboto Condensed" w:hAnsi="Roboto Condensed" w:cs="Roboto Condensed"/>
-          <w:color w:val="000000"/>
-        </w:rPr>
-        <w:t>Orlando, FL</w:t>
-      </w:r>
-      <w:r>
-        <w:rPr>
-          <w:rStyle w:val="span"/>
-          <w:rFonts w:ascii="Roboto Condensed" w:eastAsia="Roboto Condensed" w:hAnsi="Roboto Condensed" w:cs="Roboto Condensed"/>
-          <w:color w:val="000000"/>
-        </w:rPr>
-        <w:t xml:space="preserve"> </w:t>
-      </w:r>
-      <w:r>
-        <w:rPr>
-          <w:rStyle w:val="span"/>
-          <w:rFonts w:ascii="Roboto Condensed" w:eastAsia="Roboto Condensed" w:hAnsi="Roboto Condensed" w:cs="Roboto Condensed"/>
-          <w:color w:val="000000"/>
-        </w:rPr>
-        <w:t>//</w:t>
-      </w:r>
-      <w:r>
-        <w:rPr>
-          <w:rStyle w:val="span"/>
-          <w:rFonts w:ascii="Roboto Condensed" w:eastAsia="Roboto Condensed" w:hAnsi="Roboto Condensed" w:cs="Roboto Condensed"/>
-          <w:color w:val="000000"/>
-        </w:rPr>
-        <w:t xml:space="preserve"> </w:t>
-      </w:r>
-      <w:r>
-        <w:rPr>
-          <w:rStyle w:val="span"/>
-          <w:rFonts w:ascii="Roboto Condensed" w:eastAsia="Roboto Condensed" w:hAnsi="Roboto Condensed" w:cs="Roboto Condensed"/>
-          <w:color w:val="000000"/>
-        </w:rPr>
-        <w:t>2019</w:t>
-      </w:r>
-    </w:p>
-    <w:p>
-      <w:pPr>
-        <w:pStyle w:val="divdocumentdivsectiontitle"/>
-        <w:shd w:val="clear" w:color="auto" w:fill="FFFFFF"/>
-        <w:spacing w:before="200"/>
-        <w:rPr>
-          <w:caps/>
-          <w:color w:val="231F20"/>
-        </w:rPr>
-      </w:pPr>
-      <w:r>
-        <w:rPr>
-          <w:caps/>
-          <w:color w:val="231F20"/>
-        </w:rPr>
-        <w:t>Certifications</w:t>
-      </w:r>
-    </w:p>
-    <w:p>
-      <w:pPr>
-        <w:pStyle w:val="p"/>
-        <w:shd w:val="clear" w:color="auto" w:fill="FFFFFF"/>
-        <w:spacing w:line="320" w:lineRule="atLeast"/>
-        <w:rPr>
-          <w:rFonts w:ascii="Roboto Condensed" w:eastAsia="Roboto Condensed" w:hAnsi="Roboto Condensed" w:cs="Roboto Condensed"/>
-          <w:color w:val="000000"/>
-        </w:rPr>
-      </w:pPr>
-    </w:p>
-    <w:p>
-      <w:pPr>
-        <w:pStyle w:val="p"/>
-        <w:shd w:val="clear" w:color="auto" w:fill="FFFFFF"/>
-        <w:spacing w:line="320" w:lineRule="atLeast"/>
-        <w:rPr>
-          <w:rFonts w:ascii="Roboto Condensed" w:eastAsia="Roboto Condensed" w:hAnsi="Roboto Condensed" w:cs="Roboto Condensed"/>
-          <w:color w:val="000000"/>
-        </w:rPr>
-      </w:pPr>
-      <w:r>
-        <w:rPr>
-          <w:rFonts w:ascii="Roboto Condensed" w:eastAsia="Roboto Condensed" w:hAnsi="Roboto Condensed" w:cs="Roboto Condensed"/>
-          <w:color w:val="000000"/>
-        </w:rPr>
-        <w:t>Full Stack Web Developer - UCF Coding Boot Camp</w:t>
-      </w:r>
-    </w:p>
     <w:sectPr>
       <w:pgSz w:w="11906" w:h="16838"/>
-      <w:pgMar w:top="740" w:right="1240" w:bottom="740" w:left="1240" w:header="720" w:footer="720" w:gutter="0"/>
+      <w:pgMar w:top="734" w:right="1238" w:bottom="734" w:left="1238" w:header="720" w:footer="720" w:gutter="0"/>
       <w:cols w:space="720"/>
     </w:sectPr>
   </w:body>
@@ -2164,7 +1952,7 @@
     <w:lsdException w:name="Table Web 2" w:semiHidden="1" w:unhideWhenUsed="1"/>
     <w:lsdException w:name="Table Web 3" w:semiHidden="1" w:unhideWhenUsed="1"/>
     <w:lsdException w:name="Balloon Text" w:semiHidden="1" w:unhideWhenUsed="1"/>
-    <w:lsdException w:name="Table Grid" w:semiHidden="1" w:uiPriority="59" w:unhideWhenUsed="1"/>
+    <w:lsdException w:name="Table Grid" w:uiPriority="59"/>
     <w:lsdException w:name="Table Theme" w:semiHidden="1" w:unhideWhenUsed="1"/>
     <w:lsdException w:name="Placeholder Text" w:semiHidden="1"/>
     <w:lsdException w:name="No Spacing" w:uiPriority="1" w:qFormat="1"/>
@@ -2652,6 +2440,17 @@
   <w:style w:type="paragraph" w:customStyle="1" w:styleId="spanParagraph">
     <w:name w:val="span Paragraph"/>
     <w:basedOn w:val="Normal"/>
+  </w:style>
+  <w:style w:type="character" w:styleId="Hyperlink">
+    <w:name w:val="Hyperlink"/>
+    <w:basedOn w:val="DefaultParagraphFont"/>
+    <w:uiPriority w:val="99"/>
+    <w:unhideWhenUsed/>
+    <w:rsid w:val="00891EC3"/>
+    <w:rPr>
+      <w:color w:val="0563C1" w:themeColor="hyperlink"/>
+      <w:u w:val="single"/>
+    </w:rPr>
   </w:style>
 </w:styles>
 </file>

</xml_diff>